<commit_message>
Update IT Technologies - Cyber Security Draft - Ryan.docx
</commit_message>
<xml_diff>
--- a/Draft Files/IT Technologies - Cyber Security Draft - Ryan.docx
+++ b/Draft Files/IT Technologies - Cyber Security Draft - Ryan.docx
@@ -29,26 +29,16 @@
     </w:p>
     <w:p>
       <w:r>
-        <w:t>Confidentiality (s</w:t>
-      </w:r>
-      <w:r>
-        <w:t>ecrecy</w:t>
-      </w:r>
-      <w:r>
-        <w:t>)</w:t>
-      </w:r>
-      <w:bookmarkStart w:id="0" w:name="_GoBack"/>
-      <w:bookmarkEnd w:id="0"/>
-      <w:r>
-        <w:t xml:space="preserve"> relates to the storage of sensitive information, such as passwords, payment details or other sensitive information used for verification or integrity checks. Compromised or hacked shopping websites are an example where secrecy has failed – hackers end up with the private payment details of thousands of customers, of which can be used to make fraudulent payments.</w:t>
-      </w:r>
-    </w:p>
-    <w:p>
-      <w:r>
-        <w:t xml:space="preserve">Integrity is ensuring only authorized people have rights to access, use or modify data. </w:t>
-      </w:r>
-      <w:r>
-        <w:t xml:space="preserve">An example of where integrity has failed is where one user has access to another user’s data without permission. Hackers often use  </w:t>
+        <w:t>Secrecy</w:t>
+      </w:r>
+      <w:r>
+        <w:t xml:space="preserve"> means that only authorized people</w:t>
+      </w:r>
+      <w:r>
+        <w:t xml:space="preserve"> can</w:t>
+      </w:r>
+      <w:r>
+        <w:t xml:space="preserve"> access the data or system an example of this is someone stealing your credit card details off a compromised e-shop.</w:t>
       </w:r>
     </w:p>
     <w:p>
@@ -76,89 +66,60 @@
     </w:p>
     <w:p>
       <w:r>
-        <w:t xml:space="preserve">The last </w:t>
-      </w:r>
-      <w:r>
-        <w:t>factor</w:t>
-      </w:r>
-      <w:r>
-        <w:t xml:space="preserve"> is Availability</w:t>
-      </w:r>
-      <w:r>
-        <w:t xml:space="preserve"> - </w:t>
-      </w:r>
-      <w:r>
-        <w:t>being able to access the data you are authorized to access</w:t>
-      </w:r>
-      <w:r>
-        <w:t>. Distributed Denial of Service (DDoS) attacks are a major threat to the availability of content and services.</w:t>
+        <w:t>The last method is Availability which is being able to access the data you are authorized to access such as a DDOS attack (Distributed Denial of Service) which would stop the authorized person from being able to access the login portal to retrieve their data.</w:t>
+      </w:r>
+    </w:p>
+    <w:p>
+      <w:r>
+        <w:t>So in a sentence cybersecurity is protecting sensitive digital information from cyber</w:t>
+      </w:r>
+      <w:r>
+        <w:t xml:space="preserve">threats and these cyberthreats can take many forms such as, malware, ransomware, phishing and exploit kits to stop these kinds of threats governments and enterprises use multiple security prevention </w:t>
+      </w:r>
+      <w:r>
+        <w:t xml:space="preserve">techniques such as anti-virus programs on end devices, secure firewalls on network devices, high security programs and cybersecurity training for employee’s </w:t>
+      </w:r>
+    </w:p>
+    <w:p>
+      <w:r>
+        <w:t>At this moment in time our greatest technology against cyberthreats is to train the end user on how to identify the most common cyberthreats which are phishing e-mail with links to download malware or lead to an infected website, leaving your computer unlocked and unattended and having a complex password.</w:t>
+      </w:r>
+    </w:p>
+    <w:p>
+      <w:r>
+        <w:t>As for computer technolog</w:t>
+      </w:r>
+      <w:r>
+        <w:t>ie</w:t>
+      </w:r>
+      <w:r>
+        <w:t>s</w:t>
+      </w:r>
+      <w:r>
+        <w:t>,</w:t>
+      </w:r>
+      <w:r>
+        <w:t xml:space="preserve"> we have anti-virus packages, spam-filters, software and hardware firewalls, encryption,</w:t>
+      </w:r>
+      <w:r>
+        <w:t xml:space="preserve"> etc.</w:t>
       </w:r>
       <w:r>
         <w:t xml:space="preserve"> </w:t>
       </w:r>
       <w:r>
-        <w:t xml:space="preserve">Effectively, a DDoS attack can </w:t>
-      </w:r>
-      <w:r>
-        <w:t>maliciously</w:t>
-      </w:r>
-      <w:r>
-        <w:t xml:space="preserve"> prevent all access to a server, even by authorised users.</w:t>
-      </w:r>
-    </w:p>
-    <w:p>
-      <w:proofErr w:type="gramStart"/>
-      <w:r>
-        <w:t>So</w:t>
-      </w:r>
-      <w:proofErr w:type="gramEnd"/>
-      <w:r>
-        <w:t xml:space="preserve"> in a sentence cybersecurity is protecting sensitive digital information from cyber</w:t>
-      </w:r>
-      <w:r>
-        <w:t xml:space="preserve">threats and these cyberthreats can take many forms such as, malware, ransomware, phishing and exploit kits to stop these kinds of threats governments and enterprises use multiple security prevention </w:t>
-      </w:r>
-      <w:r>
-        <w:t xml:space="preserve">techniques such as anti-virus programs on end devices, secure firewalls on network devices, high security programs and cybersecurity training for employee’s </w:t>
-      </w:r>
-    </w:p>
-    <w:p>
-      <w:r>
-        <w:t>At this moment in time our greatest technology against cyberthreats is to train the end user on how to identify the most common cyberthreats which are phishing e-mail with links to download malware or lead to an infected website, leaving your computer unlocked and unattended and having a complex password.</w:t>
-      </w:r>
-    </w:p>
-    <w:p>
-      <w:r>
-        <w:t>As for computer technolog</w:t>
-      </w:r>
-      <w:r>
-        <w:t>ie</w:t>
-      </w:r>
-      <w:r>
-        <w:t>s</w:t>
-      </w:r>
-      <w:r>
-        <w:t>,</w:t>
-      </w:r>
-      <w:r>
-        <w:t xml:space="preserve"> we have anti-virus packages, spam-filters, software and hardware firewalls, encryption,</w:t>
-      </w:r>
-      <w:r>
-        <w:t xml:space="preserve"> etc.</w:t>
+        <w:t>The one thing that lets all these technologies down is that they are all controlled by human security engineers which can’t be updated as soon as a vulnerability is find in the security solution.</w:t>
       </w:r>
       <w:r>
         <w:t xml:space="preserve"> </w:t>
       </w:r>
-      <w:r>
-        <w:t>The one thing that lets all these technologies down is that they are all controlled by human security engineers which can’t be updated as soon as a vulnerability is find in the security solution.</w:t>
-      </w:r>
-      <w:r>
-        <w:t xml:space="preserve"> </w:t>
-      </w:r>
-    </w:p>
-    <w:p>
-      <w:r>
-        <w:t xml:space="preserve">There is a new advancement being developed for cybersecurity which is deep learning. This will eliminate the need for human interaction when a vulnerability is found in a system, a security engineer will not have to patch the vulnerability as the deep learning advancement will allow the software to patch the system on its own. This is could Context-Aware Behavioural </w:t>
+    </w:p>
+    <w:p>
+      <w:r>
+        <w:t xml:space="preserve">There is a new advancement being developed for cybersecurity which is deep learning. This will eliminate the need for human interaction when a vulnerability is found in a system, a security engineer will not have to patch the vulnerability as the deep learning advancement will allow the software to patch the system on its own. This is could </w:t>
+      </w:r>
+      <w:r>
+        <w:t xml:space="preserve">Context-Aware Behavioural </w:t>
       </w:r>
       <w:r>
         <w:t>Analytics.</w:t>
@@ -169,11 +130,13 @@
         <w:t xml:space="preserve">This is achieved by using deep learning </w:t>
       </w:r>
       <w:r>
-        <w:t xml:space="preserve">methods of processing information in the computer. Deep learning takes the concept of the human brain and transfers it to the computer process using a technic called “neural networks” where a programmer will feed information in to the program with different outcomes E.G am I hungry if the answer is yes then how much money do I have determines </w:t>
-      </w:r>
-      <w:r>
-        <w:lastRenderedPageBreak/>
-        <w:t xml:space="preserve">the place you eat at. If the computer processes the question 1000 time with multiple outcomes it can learn what </w:t>
+        <w:t>methods of processing information in the computer. Deep learning takes the concept of the human brain and transfers it to the computer process using a technic called “</w:t>
+      </w:r>
+      <w:r>
+        <w:t>neural networks</w:t>
+      </w:r>
+      <w:r>
+        <w:t xml:space="preserve">” where a programmer will feed information in to the program with different outcomes E.G am I hungry if the answer is yes then how much money do I have determines the place you eat at. If the computer processes the question 1000 time with multiple outcomes it can learn what </w:t>
       </w:r>
       <w:r>
         <w:t>the correct answer or most beneficial answer is</w:t>
@@ -207,6 +170,7 @@
     </w:p>
     <w:p>
       <w:r>
+        <w:lastRenderedPageBreak/>
         <w:t>Other technology that will</w:t>
       </w:r>
       <w:r>
@@ -570,7 +534,10 @@
         </w:r>
       </w:hyperlink>
     </w:p>
-    <w:p/>
+    <w:p>
+      <w:bookmarkStart w:id="0" w:name="_GoBack"/>
+      <w:bookmarkEnd w:id="0"/>
+    </w:p>
     <w:p/>
     <w:sectPr>
       <w:pgSz w:w="11906" w:h="16838"/>

</xml_diff>